<commit_message>
python add data label and loop
</commit_message>
<xml_diff>
--- a/temp_API and UN Comtrade/Useful links.docx
+++ b/temp_API and UN Comtrade/Useful links.docx
@@ -3,38 +3,12 @@
 <w:document xmlns:wpc="http://schemas.microsoft.com/office/word/2010/wordprocessingCanvas" xmlns:cx="http://schemas.microsoft.com/office/drawing/2014/chartex" xmlns:cx1="http://schemas.microsoft.com/office/drawing/2015/9/8/chartex" xmlns:cx2="http://schemas.microsoft.com/office/drawing/2015/10/21/chartex" xmlns:cx3="http://schemas.microsoft.com/office/drawing/2016/5/9/chartex" xmlns:cx4="http://schemas.microsoft.com/office/drawing/2016/5/10/chartex" xmlns:cx5="http://schemas.microsoft.com/office/drawing/2016/5/11/chartex" xmlns:cx6="http://schemas.microsoft.com/office/drawing/2016/5/12/chartex" xmlns:cx7="http://schemas.microsoft.com/office/drawing/2016/5/13/chartex" xmlns:cx8="http://schemas.microsoft.com/office/drawing/2016/5/14/chartex" xmlns:mc="http://schemas.openxmlformats.org/markup-compatibility/2006" xmlns:aink="http://schemas.microsoft.com/office/drawing/2016/ink" xmlns:am3d="http://schemas.microsoft.com/office/drawing/2017/model3d" xmlns:o="urn:schemas-microsoft-com:office:office" xmlns:oel="http://schemas.microsoft.com/office/2019/extlst" xmlns:r="http://schemas.openxmlformats.org/officeDocument/2006/relationships" xmlns:m="http://schemas.openxmlformats.org/officeDocument/2006/math" xmlns:v="urn:schemas-microsoft-com:vml" xmlns:wp14="http://schemas.microsoft.com/office/word/2010/wordprocessingDrawing" xmlns:wp="http://schemas.openxmlformats.org/drawingml/2006/wordprocessingDrawing" xmlns:w10="urn:schemas-microsoft-com:office:word" xmlns:w="http://schemas.openxmlformats.org/wordprocessingml/2006/main" xmlns:w14="http://schemas.microsoft.com/office/word/2010/wordml" xmlns:w15="http://schemas.microsoft.com/office/word/2012/wordml" xmlns:w16cex="http://schemas.microsoft.com/office/word/2018/wordml/cex" xmlns:w16cid="http://schemas.microsoft.com/office/word/2016/wordml/cid" xmlns:w16="http://schemas.microsoft.com/office/word/2018/wordml" xmlns:w16sdtdh="http://schemas.microsoft.com/office/word/2020/wordml/sdtdatahash" xmlns:w16se="http://schemas.microsoft.com/office/word/2015/wordml/symex" xmlns:wpg="http://schemas.microsoft.com/office/word/2010/wordprocessingGroup" xmlns:wpi="http://schemas.microsoft.com/office/word/2010/wordprocessingInk" xmlns:wne="http://schemas.microsoft.com/office/word/2006/wordml" xmlns:wps="http://schemas.microsoft.com/office/word/2010/wordprocessingShape" mc:Ignorable="w14 w15 w16se w16cid w16 w16cex w16sdtdh wp14">
   <w:body>
     <w:p>
-      <w:r>
-        <w:fldChar w:fldCharType="begin"/>
-      </w:r>
-      <w:r>
-        <w:instrText xml:space="preserve"> HYPERLINK "</w:instrText>
-      </w:r>
-      <w:r>
-        <w:instrText>https://pypi.org/project/comtradeapicall/</w:instrText>
-      </w:r>
-      <w:r>
-        <w:instrText xml:space="preserve">" </w:instrText>
-      </w:r>
-      <w:r>
-        <w:fldChar w:fldCharType="separate"/>
-      </w:r>
-      <w:r>
-        <w:rPr>
-          <w:rStyle w:val="Hyperlink"/>
-        </w:rPr>
-        <w:t>https://pypi.org/project/comtradeapicall/</w:t>
-      </w:r>
-      <w:r>
-        <w:fldChar w:fldCharType="end"/>
-      </w:r>
-    </w:p>
-    <w:p>
       <w:hyperlink r:id="rId4" w:history="1">
         <w:r>
           <w:rPr>
-            <w:rStyle w:val="Hyperlink"/>
+            <w:rStyle w:val="a3"/>
           </w:rPr>
-          <w:t>https://comtrade.un.org/data/doc/api</w:t>
+          <w:t>https://pypi.org/project/comtradeapicall/</w:t>
         </w:r>
       </w:hyperlink>
     </w:p>
@@ -42,7 +16,17 @@
       <w:hyperlink r:id="rId5" w:history="1">
         <w:r>
           <w:rPr>
-            <w:rStyle w:val="Hyperlink"/>
+            <w:rStyle w:val="a3"/>
+          </w:rPr>
+          <w:t>https://comtrade.un.org/data/doc/api</w:t>
+        </w:r>
+      </w:hyperlink>
+    </w:p>
+    <w:p>
+      <w:hyperlink r:id="rId6" w:anchor="api=comtrade-v1" w:history="1">
+        <w:r>
+          <w:rPr>
+            <w:rStyle w:val="a3"/>
           </w:rPr>
           <w:t>https://comtradedeveloper.un.org/api-changelog#api=comtrade-v1</w:t>
         </w:r>
@@ -51,13 +35,17 @@
     <w:p/>
     <w:p>
       <w:r>
-        <w:t xml:space="preserve">For the new API: try if one can log in </w:t>
+        <w:rPr>
+          <w:rFonts w:hint="eastAsia"/>
+        </w:rPr>
+        <w:t>To</w:t>
       </w:r>
-      <w:proofErr w:type="gramStart"/>
       <w:r>
-        <w:t>easily</w:t>
+        <w:t xml:space="preserve"> do - </w:t>
       </w:r>
-      <w:proofErr w:type="gramEnd"/>
+      <w:r>
+        <w:t>For the new API: try if one can log in easily</w:t>
+      </w:r>
     </w:p>
     <w:p/>
     <w:sectPr>
@@ -465,17 +453,17 @@
     <w:lsdException w:name="Unresolved Mention" w:semiHidden="1" w:unhideWhenUsed="1"/>
     <w:lsdException w:name="Smart Link" w:semiHidden="1" w:unhideWhenUsed="1"/>
   </w:latentStyles>
-  <w:style w:type="paragraph" w:default="1" w:styleId="Normal">
+  <w:style w:type="paragraph" w:default="1" w:styleId="a">
     <w:name w:val="Normal"/>
     <w:qFormat/>
   </w:style>
-  <w:style w:type="character" w:default="1" w:styleId="DefaultParagraphFont">
+  <w:style w:type="character" w:default="1" w:styleId="a0">
     <w:name w:val="Default Paragraph Font"/>
     <w:uiPriority w:val="1"/>
     <w:semiHidden/>
     <w:unhideWhenUsed/>
   </w:style>
-  <w:style w:type="table" w:default="1" w:styleId="TableNormal">
+  <w:style w:type="table" w:default="1" w:styleId="a1">
     <w:name w:val="Normal Table"/>
     <w:uiPriority w:val="99"/>
     <w:semiHidden/>
@@ -490,15 +478,15 @@
       </w:tblCellMar>
     </w:tblPr>
   </w:style>
-  <w:style w:type="numbering" w:default="1" w:styleId="NoList">
+  <w:style w:type="numbering" w:default="1" w:styleId="a2">
     <w:name w:val="No List"/>
     <w:uiPriority w:val="99"/>
     <w:semiHidden/>
     <w:unhideWhenUsed/>
   </w:style>
-  <w:style w:type="character" w:styleId="Hyperlink">
+  <w:style w:type="character" w:styleId="a3">
     <w:name w:val="Hyperlink"/>
-    <w:basedOn w:val="DefaultParagraphFont"/>
+    <w:basedOn w:val="a0"/>
     <w:uiPriority w:val="99"/>
     <w:unhideWhenUsed/>
     <w:rsid w:val="00691981"/>
@@ -507,9 +495,9 @@
       <w:u w:val="single"/>
     </w:rPr>
   </w:style>
-  <w:style w:type="character" w:styleId="UnresolvedMention">
+  <w:style w:type="character" w:styleId="a4">
     <w:name w:val="Unresolved Mention"/>
-    <w:basedOn w:val="DefaultParagraphFont"/>
+    <w:basedOn w:val="a0"/>
     <w:uiPriority w:val="99"/>
     <w:semiHidden/>
     <w:unhideWhenUsed/>

</xml_diff>